<commit_message>
Depth First Search using Pre, Post, and In order
</commit_message>
<xml_diff>
--- a/searching_BFS_DFS/searching_BFS_DFS.docx
+++ b/searching_BFS_DFS/searching_BFS_DFS.docx
@@ -2379,23 +2379,20 @@
           <w:ilvl w:val="0"/>
           <w:numId w:val="6"/>
         </w:numPr>
-        <w:shd w:val="clear" w:color="auto" w:fill="23272E"/>
-        <w:spacing w:after="0" w:line="285" w:lineRule="atLeast"/>
-        <w:rPr>
-          <w:rFonts w:ascii="Consolas" w:eastAsia="Times New Roman" w:hAnsi="Consolas" w:cs="Times New Roman"/>
-          <w:color w:val="ABB2BF"/>
-          <w:sz w:val="21"/>
-          <w:szCs w:val="21"/>
-        </w:rPr>
-      </w:pPr>
-      <w:r>
-        <w:rPr>
-          <w:rFonts w:ascii="Consolas" w:eastAsia="Times New Roman" w:hAnsi="Consolas" w:cs="Times New Roman"/>
-          <w:color w:val="7F848E"/>
-          <w:sz w:val="21"/>
-          <w:szCs w:val="21"/>
-        </w:rPr>
-        <w:t>//              9</w:t>
+        <w:spacing w:after="0"/>
+        <w:rPr>
+          <w:color w:val="FF0000"/>
+          <w:sz w:val="24"/>
+          <w:szCs w:val="24"/>
+        </w:rPr>
+      </w:pPr>
+      <w:r>
+        <w:rPr>
+          <w:color w:val="FF0000"/>
+          <w:sz w:val="24"/>
+          <w:szCs w:val="24"/>
+        </w:rPr>
+        <w:t>Implemented 3 ways</w:t>
       </w:r>
     </w:p>
     <w:p>
@@ -2403,51 +2400,43 @@
         <w:pStyle w:val="ListParagraph"/>
         <w:numPr>
           <w:ilvl w:val="0"/>
-          <w:numId w:val="6"/>
+          <w:numId w:val="9"/>
         </w:numPr>
-        <w:shd w:val="clear" w:color="auto" w:fill="23272E"/>
-        <w:spacing w:after="0" w:line="285" w:lineRule="atLeast"/>
-        <w:rPr>
-          <w:rFonts w:ascii="Consolas" w:eastAsia="Times New Roman" w:hAnsi="Consolas" w:cs="Times New Roman"/>
-          <w:color w:val="ABB2BF"/>
-          <w:sz w:val="21"/>
-          <w:szCs w:val="21"/>
-        </w:rPr>
-      </w:pPr>
-      <w:r>
-        <w:rPr>
-          <w:rFonts w:ascii="Consolas" w:eastAsia="Times New Roman" w:hAnsi="Consolas" w:cs="Times New Roman"/>
-          <w:color w:val="7F848E"/>
-          <w:sz w:val="21"/>
-          <w:szCs w:val="21"/>
-        </w:rPr>
-        <w:t>//      4               20</w:t>
-      </w:r>
+        <w:spacing w:after="0"/>
+        <w:rPr>
+          <w:sz w:val="24"/>
+          <w:szCs w:val="24"/>
+        </w:rPr>
+      </w:pPr>
+      <w:proofErr w:type="spellStart"/>
+      <w:r>
+        <w:rPr>
+          <w:sz w:val="24"/>
+          <w:szCs w:val="24"/>
+        </w:rPr>
+        <w:t>Inorder</w:t>
+      </w:r>
+      <w:proofErr w:type="spellEnd"/>
     </w:p>
     <w:p>
       <w:pPr>
         <w:pStyle w:val="ListParagraph"/>
         <w:numPr>
           <w:ilvl w:val="0"/>
-          <w:numId w:val="6"/>
+          <w:numId w:val="9"/>
         </w:numPr>
-        <w:shd w:val="clear" w:color="auto" w:fill="23272E"/>
-        <w:spacing w:after="0" w:line="285" w:lineRule="atLeast"/>
-        <w:rPr>
-          <w:rFonts w:ascii="Consolas" w:eastAsia="Times New Roman" w:hAnsi="Consolas" w:cs="Times New Roman"/>
-          <w:color w:val="ABB2BF"/>
-          <w:sz w:val="21"/>
-          <w:szCs w:val="21"/>
-        </w:rPr>
-      </w:pPr>
-      <w:r>
-        <w:rPr>
-          <w:rFonts w:ascii="Consolas" w:eastAsia="Times New Roman" w:hAnsi="Consolas" w:cs="Times New Roman"/>
-          <w:color w:val="7F848E"/>
-          <w:sz w:val="21"/>
-          <w:szCs w:val="21"/>
-        </w:rPr>
-        <w:t>//   1     6       15       170</w:t>
+        <w:spacing w:after="0"/>
+        <w:rPr>
+          <w:sz w:val="24"/>
+          <w:szCs w:val="24"/>
+        </w:rPr>
+      </w:pPr>
+      <w:r>
+        <w:rPr>
+          <w:sz w:val="24"/>
+          <w:szCs w:val="24"/>
+        </w:rPr>
+        <w:t>Preorder</w:t>
       </w:r>
     </w:p>
     <w:p>
@@ -2455,8 +2444,26 @@
         <w:pStyle w:val="ListParagraph"/>
         <w:numPr>
           <w:ilvl w:val="0"/>
-          <w:numId w:val="6"/>
+          <w:numId w:val="9"/>
         </w:numPr>
+        <w:spacing w:after="0"/>
+        <w:rPr>
+          <w:sz w:val="24"/>
+          <w:szCs w:val="24"/>
+        </w:rPr>
+      </w:pPr>
+      <w:proofErr w:type="spellStart"/>
+      <w:r>
+        <w:rPr>
+          <w:sz w:val="24"/>
+          <w:szCs w:val="24"/>
+        </w:rPr>
+        <w:t>Postorder</w:t>
+      </w:r>
+      <w:proofErr w:type="spellEnd"/>
+    </w:p>
+    <w:p>
+      <w:pPr>
         <w:shd w:val="clear" w:color="auto" w:fill="23272E"/>
         <w:spacing w:after="0" w:line="285" w:lineRule="atLeast"/>
         <w:rPr>
@@ -2466,6 +2473,69 @@
           <w:szCs w:val="21"/>
         </w:rPr>
       </w:pPr>
+      <w:r>
+        <w:rPr>
+          <w:rFonts w:ascii="Consolas" w:eastAsia="Times New Roman" w:hAnsi="Consolas" w:cs="Times New Roman"/>
+          <w:color w:val="7F848E"/>
+          <w:sz w:val="21"/>
+          <w:szCs w:val="21"/>
+        </w:rPr>
+        <w:t>//              9</w:t>
+      </w:r>
+    </w:p>
+    <w:p>
+      <w:pPr>
+        <w:shd w:val="clear" w:color="auto" w:fill="23272E"/>
+        <w:spacing w:after="0" w:line="285" w:lineRule="atLeast"/>
+        <w:rPr>
+          <w:rFonts w:ascii="Consolas" w:eastAsia="Times New Roman" w:hAnsi="Consolas" w:cs="Times New Roman"/>
+          <w:color w:val="ABB2BF"/>
+          <w:sz w:val="21"/>
+          <w:szCs w:val="21"/>
+        </w:rPr>
+      </w:pPr>
+      <w:r>
+        <w:rPr>
+          <w:rFonts w:ascii="Consolas" w:eastAsia="Times New Roman" w:hAnsi="Consolas" w:cs="Times New Roman"/>
+          <w:color w:val="7F848E"/>
+          <w:sz w:val="21"/>
+          <w:szCs w:val="21"/>
+        </w:rPr>
+        <w:t>//      4               20</w:t>
+      </w:r>
+    </w:p>
+    <w:p>
+      <w:pPr>
+        <w:shd w:val="clear" w:color="auto" w:fill="23272E"/>
+        <w:spacing w:after="0" w:line="285" w:lineRule="atLeast"/>
+        <w:rPr>
+          <w:rFonts w:ascii="Consolas" w:eastAsia="Times New Roman" w:hAnsi="Consolas" w:cs="Times New Roman"/>
+          <w:color w:val="ABB2BF"/>
+          <w:sz w:val="21"/>
+          <w:szCs w:val="21"/>
+        </w:rPr>
+      </w:pPr>
+      <w:r>
+        <w:rPr>
+          <w:rFonts w:ascii="Consolas" w:eastAsia="Times New Roman" w:hAnsi="Consolas" w:cs="Times New Roman"/>
+          <w:color w:val="7F848E"/>
+          <w:sz w:val="21"/>
+          <w:szCs w:val="21"/>
+        </w:rPr>
+        <w:t>//   1     6       15       170</w:t>
+      </w:r>
+    </w:p>
+    <w:p>
+      <w:pPr>
+        <w:shd w:val="clear" w:color="auto" w:fill="23272E"/>
+        <w:spacing w:after="0" w:line="285" w:lineRule="atLeast"/>
+        <w:rPr>
+          <w:rFonts w:ascii="Consolas" w:eastAsia="Times New Roman" w:hAnsi="Consolas" w:cs="Times New Roman"/>
+          <w:color w:val="ABB2BF"/>
+          <w:sz w:val="21"/>
+          <w:szCs w:val="21"/>
+        </w:rPr>
+      </w:pPr>
       <w:proofErr w:type="gramStart"/>
       <w:r>
         <w:rPr>
@@ -2612,6 +2682,582 @@
         </w:rPr>
         <w:t>]</w:t>
       </w:r>
+    </w:p>
+    <w:p>
+      <w:pPr>
+        <w:shd w:val="clear" w:color="auto" w:fill="23272E"/>
+        <w:spacing w:after="0" w:line="285" w:lineRule="atLeast"/>
+        <w:rPr>
+          <w:rFonts w:ascii="Consolas" w:eastAsia="Times New Roman" w:hAnsi="Consolas" w:cs="Times New Roman"/>
+          <w:color w:val="ABB2BF"/>
+          <w:sz w:val="21"/>
+          <w:szCs w:val="21"/>
+        </w:rPr>
+      </w:pPr>
+    </w:p>
+    <w:p>
+      <w:pPr>
+        <w:shd w:val="clear" w:color="auto" w:fill="23272E"/>
+        <w:spacing w:after="0" w:line="285" w:lineRule="atLeast"/>
+        <w:rPr>
+          <w:rFonts w:ascii="Consolas" w:eastAsia="Times New Roman" w:hAnsi="Consolas" w:cs="Times New Roman"/>
+          <w:color w:val="ABB2BF"/>
+          <w:sz w:val="21"/>
+          <w:szCs w:val="21"/>
+        </w:rPr>
+      </w:pPr>
+      <w:proofErr w:type="spellStart"/>
+      <w:r>
+        <w:rPr>
+          <w:rFonts w:ascii="Consolas" w:eastAsia="Times New Roman" w:hAnsi="Consolas" w:cs="Times New Roman"/>
+          <w:color w:val="E06C75"/>
+          <w:sz w:val="21"/>
+          <w:szCs w:val="21"/>
+        </w:rPr>
+        <w:t>InOrder</w:t>
+      </w:r>
+      <w:proofErr w:type="spellEnd"/>
+      <w:r>
+        <w:rPr>
+          <w:rFonts w:ascii="Consolas" w:eastAsia="Times New Roman" w:hAnsi="Consolas" w:cs="Times New Roman"/>
+          <w:color w:val="ABB2BF"/>
+          <w:sz w:val="21"/>
+          <w:szCs w:val="21"/>
+        </w:rPr>
+        <w:t xml:space="preserve"> </w:t>
+      </w:r>
+      <w:r>
+        <w:rPr>
+          <w:rFonts w:ascii="Consolas" w:eastAsia="Times New Roman" w:hAnsi="Consolas" w:cs="Times New Roman"/>
+          <w:color w:val="56B6C2"/>
+          <w:sz w:val="21"/>
+          <w:szCs w:val="21"/>
+        </w:rPr>
+        <w:t>-</w:t>
+      </w:r>
+      <w:r>
+        <w:rPr>
+          <w:rFonts w:ascii="Consolas" w:eastAsia="Times New Roman" w:hAnsi="Consolas" w:cs="Times New Roman"/>
+          <w:color w:val="ABB2BF"/>
+          <w:sz w:val="21"/>
+          <w:szCs w:val="21"/>
+        </w:rPr>
+        <w:t xml:space="preserve"> [</w:t>
+      </w:r>
+      <w:r>
+        <w:rPr>
+          <w:rFonts w:ascii="Consolas" w:eastAsia="Times New Roman" w:hAnsi="Consolas" w:cs="Times New Roman"/>
+          <w:color w:val="D19A66"/>
+          <w:sz w:val="21"/>
+          <w:szCs w:val="21"/>
+        </w:rPr>
+        <w:t>1</w:t>
+      </w:r>
+      <w:r>
+        <w:rPr>
+          <w:rFonts w:ascii="Consolas" w:eastAsia="Times New Roman" w:hAnsi="Consolas" w:cs="Times New Roman"/>
+          <w:color w:val="ABB2BF"/>
+          <w:sz w:val="21"/>
+          <w:szCs w:val="21"/>
+        </w:rPr>
+        <w:t xml:space="preserve">, </w:t>
+      </w:r>
+      <w:r>
+        <w:rPr>
+          <w:rFonts w:ascii="Consolas" w:eastAsia="Times New Roman" w:hAnsi="Consolas" w:cs="Times New Roman"/>
+          <w:color w:val="D19A66"/>
+          <w:sz w:val="21"/>
+          <w:szCs w:val="21"/>
+        </w:rPr>
+        <w:t>4</w:t>
+      </w:r>
+      <w:r>
+        <w:rPr>
+          <w:rFonts w:ascii="Consolas" w:eastAsia="Times New Roman" w:hAnsi="Consolas" w:cs="Times New Roman"/>
+          <w:color w:val="ABB2BF"/>
+          <w:sz w:val="21"/>
+          <w:szCs w:val="21"/>
+        </w:rPr>
+        <w:t xml:space="preserve">, </w:t>
+      </w:r>
+      <w:r>
+        <w:rPr>
+          <w:rFonts w:ascii="Consolas" w:eastAsia="Times New Roman" w:hAnsi="Consolas" w:cs="Times New Roman"/>
+          <w:color w:val="D19A66"/>
+          <w:sz w:val="21"/>
+          <w:szCs w:val="21"/>
+        </w:rPr>
+        <w:t>6</w:t>
+      </w:r>
+      <w:r>
+        <w:rPr>
+          <w:rFonts w:ascii="Consolas" w:eastAsia="Times New Roman" w:hAnsi="Consolas" w:cs="Times New Roman"/>
+          <w:color w:val="ABB2BF"/>
+          <w:sz w:val="21"/>
+          <w:szCs w:val="21"/>
+        </w:rPr>
+        <w:t xml:space="preserve">, </w:t>
+      </w:r>
+      <w:r>
+        <w:rPr>
+          <w:rFonts w:ascii="Consolas" w:eastAsia="Times New Roman" w:hAnsi="Consolas" w:cs="Times New Roman"/>
+          <w:color w:val="D19A66"/>
+          <w:sz w:val="21"/>
+          <w:szCs w:val="21"/>
+        </w:rPr>
+        <w:t>9</w:t>
+      </w:r>
+      <w:r>
+        <w:rPr>
+          <w:rFonts w:ascii="Consolas" w:eastAsia="Times New Roman" w:hAnsi="Consolas" w:cs="Times New Roman"/>
+          <w:color w:val="ABB2BF"/>
+          <w:sz w:val="21"/>
+          <w:szCs w:val="21"/>
+        </w:rPr>
+        <w:t xml:space="preserve">, </w:t>
+      </w:r>
+      <w:r>
+        <w:rPr>
+          <w:rFonts w:ascii="Consolas" w:eastAsia="Times New Roman" w:hAnsi="Consolas" w:cs="Times New Roman"/>
+          <w:color w:val="D19A66"/>
+          <w:sz w:val="21"/>
+          <w:szCs w:val="21"/>
+        </w:rPr>
+        <w:t>15</w:t>
+      </w:r>
+      <w:r>
+        <w:rPr>
+          <w:rFonts w:ascii="Consolas" w:eastAsia="Times New Roman" w:hAnsi="Consolas" w:cs="Times New Roman"/>
+          <w:color w:val="ABB2BF"/>
+          <w:sz w:val="21"/>
+          <w:szCs w:val="21"/>
+        </w:rPr>
+        <w:t xml:space="preserve">, </w:t>
+      </w:r>
+      <w:r>
+        <w:rPr>
+          <w:rFonts w:ascii="Consolas" w:eastAsia="Times New Roman" w:hAnsi="Consolas" w:cs="Times New Roman"/>
+          <w:color w:val="D19A66"/>
+          <w:sz w:val="21"/>
+          <w:szCs w:val="21"/>
+        </w:rPr>
+        <w:t>20</w:t>
+      </w:r>
+      <w:r>
+        <w:rPr>
+          <w:rFonts w:ascii="Consolas" w:eastAsia="Times New Roman" w:hAnsi="Consolas" w:cs="Times New Roman"/>
+          <w:color w:val="ABB2BF"/>
+          <w:sz w:val="21"/>
+          <w:szCs w:val="21"/>
+        </w:rPr>
+        <w:t xml:space="preserve">, </w:t>
+      </w:r>
+      <w:r>
+        <w:rPr>
+          <w:rFonts w:ascii="Consolas" w:eastAsia="Times New Roman" w:hAnsi="Consolas" w:cs="Times New Roman"/>
+          <w:color w:val="D19A66"/>
+          <w:sz w:val="21"/>
+          <w:szCs w:val="21"/>
+        </w:rPr>
+        <w:t>170</w:t>
+      </w:r>
+      <w:r>
+        <w:rPr>
+          <w:rFonts w:ascii="Consolas" w:eastAsia="Times New Roman" w:hAnsi="Consolas" w:cs="Times New Roman"/>
+          <w:color w:val="ABB2BF"/>
+          <w:sz w:val="21"/>
+          <w:szCs w:val="21"/>
+        </w:rPr>
+        <w:t>]</w:t>
+      </w:r>
+    </w:p>
+    <w:p>
+      <w:pPr>
+        <w:shd w:val="clear" w:color="auto" w:fill="23272E"/>
+        <w:spacing w:after="0" w:line="285" w:lineRule="atLeast"/>
+        <w:rPr>
+          <w:rFonts w:ascii="Consolas" w:eastAsia="Times New Roman" w:hAnsi="Consolas" w:cs="Times New Roman"/>
+          <w:color w:val="ABB2BF"/>
+          <w:sz w:val="21"/>
+          <w:szCs w:val="21"/>
+        </w:rPr>
+      </w:pPr>
+      <w:proofErr w:type="spellStart"/>
+      <w:r>
+        <w:rPr>
+          <w:rFonts w:ascii="Consolas" w:eastAsia="Times New Roman" w:hAnsi="Consolas" w:cs="Times New Roman"/>
+          <w:color w:val="E06C75"/>
+          <w:sz w:val="21"/>
+          <w:szCs w:val="21"/>
+        </w:rPr>
+        <w:t>PreOrder</w:t>
+      </w:r>
+      <w:proofErr w:type="spellEnd"/>
+      <w:r>
+        <w:rPr>
+          <w:rFonts w:ascii="Consolas" w:eastAsia="Times New Roman" w:hAnsi="Consolas" w:cs="Times New Roman"/>
+          <w:color w:val="ABB2BF"/>
+          <w:sz w:val="21"/>
+          <w:szCs w:val="21"/>
+        </w:rPr>
+        <w:t xml:space="preserve"> </w:t>
+      </w:r>
+      <w:r>
+        <w:rPr>
+          <w:rFonts w:ascii="Consolas" w:eastAsia="Times New Roman" w:hAnsi="Consolas" w:cs="Times New Roman"/>
+          <w:color w:val="56B6C2"/>
+          <w:sz w:val="21"/>
+          <w:szCs w:val="21"/>
+        </w:rPr>
+        <w:t>-</w:t>
+      </w:r>
+      <w:r>
+        <w:rPr>
+          <w:rFonts w:ascii="Consolas" w:eastAsia="Times New Roman" w:hAnsi="Consolas" w:cs="Times New Roman"/>
+          <w:color w:val="ABB2BF"/>
+          <w:sz w:val="21"/>
+          <w:szCs w:val="21"/>
+        </w:rPr>
+        <w:t xml:space="preserve"> [</w:t>
+      </w:r>
+      <w:r>
+        <w:rPr>
+          <w:rFonts w:ascii="Consolas" w:eastAsia="Times New Roman" w:hAnsi="Consolas" w:cs="Times New Roman"/>
+          <w:color w:val="D19A66"/>
+          <w:sz w:val="21"/>
+          <w:szCs w:val="21"/>
+        </w:rPr>
+        <w:t>9</w:t>
+      </w:r>
+      <w:r>
+        <w:rPr>
+          <w:rFonts w:ascii="Consolas" w:eastAsia="Times New Roman" w:hAnsi="Consolas" w:cs="Times New Roman"/>
+          <w:color w:val="ABB2BF"/>
+          <w:sz w:val="21"/>
+          <w:szCs w:val="21"/>
+        </w:rPr>
+        <w:t xml:space="preserve">, </w:t>
+      </w:r>
+      <w:r>
+        <w:rPr>
+          <w:rFonts w:ascii="Consolas" w:eastAsia="Times New Roman" w:hAnsi="Consolas" w:cs="Times New Roman"/>
+          <w:color w:val="D19A66"/>
+          <w:sz w:val="21"/>
+          <w:szCs w:val="21"/>
+        </w:rPr>
+        <w:t>4</w:t>
+      </w:r>
+      <w:r>
+        <w:rPr>
+          <w:rFonts w:ascii="Consolas" w:eastAsia="Times New Roman" w:hAnsi="Consolas" w:cs="Times New Roman"/>
+          <w:color w:val="ABB2BF"/>
+          <w:sz w:val="21"/>
+          <w:szCs w:val="21"/>
+        </w:rPr>
+        <w:t xml:space="preserve">, </w:t>
+      </w:r>
+      <w:r>
+        <w:rPr>
+          <w:rFonts w:ascii="Consolas" w:eastAsia="Times New Roman" w:hAnsi="Consolas" w:cs="Times New Roman"/>
+          <w:color w:val="D19A66"/>
+          <w:sz w:val="21"/>
+          <w:szCs w:val="21"/>
+        </w:rPr>
+        <w:t>1</w:t>
+      </w:r>
+      <w:r>
+        <w:rPr>
+          <w:rFonts w:ascii="Consolas" w:eastAsia="Times New Roman" w:hAnsi="Consolas" w:cs="Times New Roman"/>
+          <w:color w:val="ABB2BF"/>
+          <w:sz w:val="21"/>
+          <w:szCs w:val="21"/>
+        </w:rPr>
+        <w:t xml:space="preserve">, </w:t>
+      </w:r>
+      <w:r>
+        <w:rPr>
+          <w:rFonts w:ascii="Consolas" w:eastAsia="Times New Roman" w:hAnsi="Consolas" w:cs="Times New Roman"/>
+          <w:color w:val="D19A66"/>
+          <w:sz w:val="21"/>
+          <w:szCs w:val="21"/>
+        </w:rPr>
+        <w:t>6</w:t>
+      </w:r>
+      <w:r>
+        <w:rPr>
+          <w:rFonts w:ascii="Consolas" w:eastAsia="Times New Roman" w:hAnsi="Consolas" w:cs="Times New Roman"/>
+          <w:color w:val="ABB2BF"/>
+          <w:sz w:val="21"/>
+          <w:szCs w:val="21"/>
+        </w:rPr>
+        <w:t xml:space="preserve">, </w:t>
+      </w:r>
+      <w:r>
+        <w:rPr>
+          <w:rFonts w:ascii="Consolas" w:eastAsia="Times New Roman" w:hAnsi="Consolas" w:cs="Times New Roman"/>
+          <w:color w:val="D19A66"/>
+          <w:sz w:val="21"/>
+          <w:szCs w:val="21"/>
+        </w:rPr>
+        <w:t>20</w:t>
+      </w:r>
+      <w:r>
+        <w:rPr>
+          <w:rFonts w:ascii="Consolas" w:eastAsia="Times New Roman" w:hAnsi="Consolas" w:cs="Times New Roman"/>
+          <w:color w:val="ABB2BF"/>
+          <w:sz w:val="21"/>
+          <w:szCs w:val="21"/>
+        </w:rPr>
+        <w:t xml:space="preserve">, </w:t>
+      </w:r>
+      <w:r>
+        <w:rPr>
+          <w:rFonts w:ascii="Consolas" w:eastAsia="Times New Roman" w:hAnsi="Consolas" w:cs="Times New Roman"/>
+          <w:color w:val="D19A66"/>
+          <w:sz w:val="21"/>
+          <w:szCs w:val="21"/>
+        </w:rPr>
+        <w:t>15</w:t>
+      </w:r>
+      <w:r>
+        <w:rPr>
+          <w:rFonts w:ascii="Consolas" w:eastAsia="Times New Roman" w:hAnsi="Consolas" w:cs="Times New Roman"/>
+          <w:color w:val="ABB2BF"/>
+          <w:sz w:val="21"/>
+          <w:szCs w:val="21"/>
+        </w:rPr>
+        <w:t xml:space="preserve">, </w:t>
+      </w:r>
+      <w:r>
+        <w:rPr>
+          <w:rFonts w:ascii="Consolas" w:eastAsia="Times New Roman" w:hAnsi="Consolas" w:cs="Times New Roman"/>
+          <w:color w:val="D19A66"/>
+          <w:sz w:val="21"/>
+          <w:szCs w:val="21"/>
+        </w:rPr>
+        <w:t>170</w:t>
+      </w:r>
+      <w:r>
+        <w:rPr>
+          <w:rFonts w:ascii="Consolas" w:eastAsia="Times New Roman" w:hAnsi="Consolas" w:cs="Times New Roman"/>
+          <w:color w:val="ABB2BF"/>
+          <w:sz w:val="21"/>
+          <w:szCs w:val="21"/>
+        </w:rPr>
+        <w:t>]    </w:t>
+      </w:r>
+      <w:r>
+        <w:rPr>
+          <w:rFonts w:ascii="Consolas" w:eastAsia="Times New Roman" w:hAnsi="Consolas" w:cs="Times New Roman"/>
+          <w:color w:val="7F848E"/>
+          <w:sz w:val="21"/>
+          <w:szCs w:val="21"/>
+        </w:rPr>
+        <w:t>// very useful in recreating a tree becau</w:t>
+      </w:r>
+      <w:r>
+        <w:rPr>
+          <w:rFonts w:ascii="Consolas" w:eastAsia="Times New Roman" w:hAnsi="Consolas" w:cs="Times New Roman"/>
+          <w:color w:val="7F848E"/>
+          <w:sz w:val="21"/>
+          <w:szCs w:val="21"/>
+        </w:rPr>
+        <w:t>s</w:t>
+      </w:r>
+      <w:r>
+        <w:rPr>
+          <w:rFonts w:ascii="Consolas" w:eastAsia="Times New Roman" w:hAnsi="Consolas" w:cs="Times New Roman"/>
+          <w:color w:val="7F848E"/>
+          <w:sz w:val="21"/>
+          <w:szCs w:val="21"/>
+        </w:rPr>
+        <w:t>e it is ordered</w:t>
+      </w:r>
+    </w:p>
+    <w:p>
+      <w:pPr>
+        <w:shd w:val="clear" w:color="auto" w:fill="23272E"/>
+        <w:spacing w:after="0" w:line="285" w:lineRule="atLeast"/>
+        <w:rPr>
+          <w:rFonts w:ascii="Consolas" w:eastAsia="Times New Roman" w:hAnsi="Consolas" w:cs="Times New Roman"/>
+          <w:color w:val="ABB2BF"/>
+          <w:sz w:val="21"/>
+          <w:szCs w:val="21"/>
+        </w:rPr>
+      </w:pPr>
+      <w:proofErr w:type="spellStart"/>
+      <w:r>
+        <w:rPr>
+          <w:rFonts w:ascii="Consolas" w:eastAsia="Times New Roman" w:hAnsi="Consolas" w:cs="Times New Roman"/>
+          <w:color w:val="E06C75"/>
+          <w:sz w:val="21"/>
+          <w:szCs w:val="21"/>
+        </w:rPr>
+        <w:t>PostOrder</w:t>
+      </w:r>
+      <w:proofErr w:type="spellEnd"/>
+      <w:r>
+        <w:rPr>
+          <w:rFonts w:ascii="Consolas" w:eastAsia="Times New Roman" w:hAnsi="Consolas" w:cs="Times New Roman"/>
+          <w:color w:val="ABB2BF"/>
+          <w:sz w:val="21"/>
+          <w:szCs w:val="21"/>
+        </w:rPr>
+        <w:t xml:space="preserve"> </w:t>
+      </w:r>
+      <w:r>
+        <w:rPr>
+          <w:rFonts w:ascii="Consolas" w:eastAsia="Times New Roman" w:hAnsi="Consolas" w:cs="Times New Roman"/>
+          <w:color w:val="56B6C2"/>
+          <w:sz w:val="21"/>
+          <w:szCs w:val="21"/>
+        </w:rPr>
+        <w:t>-</w:t>
+      </w:r>
+      <w:r>
+        <w:rPr>
+          <w:rFonts w:ascii="Consolas" w:eastAsia="Times New Roman" w:hAnsi="Consolas" w:cs="Times New Roman"/>
+          <w:color w:val="ABB2BF"/>
+          <w:sz w:val="21"/>
+          <w:szCs w:val="21"/>
+        </w:rPr>
+        <w:t xml:space="preserve"> [</w:t>
+      </w:r>
+      <w:r>
+        <w:rPr>
+          <w:rFonts w:ascii="Consolas" w:eastAsia="Times New Roman" w:hAnsi="Consolas" w:cs="Times New Roman"/>
+          <w:color w:val="D19A66"/>
+          <w:sz w:val="21"/>
+          <w:szCs w:val="21"/>
+        </w:rPr>
+        <w:t>1</w:t>
+      </w:r>
+      <w:r>
+        <w:rPr>
+          <w:rFonts w:ascii="Consolas" w:eastAsia="Times New Roman" w:hAnsi="Consolas" w:cs="Times New Roman"/>
+          <w:color w:val="ABB2BF"/>
+          <w:sz w:val="21"/>
+          <w:szCs w:val="21"/>
+        </w:rPr>
+        <w:t xml:space="preserve">, </w:t>
+      </w:r>
+      <w:r>
+        <w:rPr>
+          <w:rFonts w:ascii="Consolas" w:eastAsia="Times New Roman" w:hAnsi="Consolas" w:cs="Times New Roman"/>
+          <w:color w:val="D19A66"/>
+          <w:sz w:val="21"/>
+          <w:szCs w:val="21"/>
+        </w:rPr>
+        <w:t>6</w:t>
+      </w:r>
+      <w:r>
+        <w:rPr>
+          <w:rFonts w:ascii="Consolas" w:eastAsia="Times New Roman" w:hAnsi="Consolas" w:cs="Times New Roman"/>
+          <w:color w:val="ABB2BF"/>
+          <w:sz w:val="21"/>
+          <w:szCs w:val="21"/>
+        </w:rPr>
+        <w:t xml:space="preserve">, </w:t>
+      </w:r>
+      <w:r>
+        <w:rPr>
+          <w:rFonts w:ascii="Consolas" w:eastAsia="Times New Roman" w:hAnsi="Consolas" w:cs="Times New Roman"/>
+          <w:color w:val="D19A66"/>
+          <w:sz w:val="21"/>
+          <w:szCs w:val="21"/>
+        </w:rPr>
+        <w:t>4</w:t>
+      </w:r>
+      <w:r>
+        <w:rPr>
+          <w:rFonts w:ascii="Consolas" w:eastAsia="Times New Roman" w:hAnsi="Consolas" w:cs="Times New Roman"/>
+          <w:color w:val="ABB2BF"/>
+          <w:sz w:val="21"/>
+          <w:szCs w:val="21"/>
+        </w:rPr>
+        <w:t xml:space="preserve">, </w:t>
+      </w:r>
+      <w:r>
+        <w:rPr>
+          <w:rFonts w:ascii="Consolas" w:eastAsia="Times New Roman" w:hAnsi="Consolas" w:cs="Times New Roman"/>
+          <w:color w:val="D19A66"/>
+          <w:sz w:val="21"/>
+          <w:szCs w:val="21"/>
+        </w:rPr>
+        <w:t>15</w:t>
+      </w:r>
+      <w:r>
+        <w:rPr>
+          <w:rFonts w:ascii="Consolas" w:eastAsia="Times New Roman" w:hAnsi="Consolas" w:cs="Times New Roman"/>
+          <w:color w:val="ABB2BF"/>
+          <w:sz w:val="21"/>
+          <w:szCs w:val="21"/>
+        </w:rPr>
+        <w:t xml:space="preserve">, </w:t>
+      </w:r>
+      <w:r>
+        <w:rPr>
+          <w:rFonts w:ascii="Consolas" w:eastAsia="Times New Roman" w:hAnsi="Consolas" w:cs="Times New Roman"/>
+          <w:color w:val="D19A66"/>
+          <w:sz w:val="21"/>
+          <w:szCs w:val="21"/>
+        </w:rPr>
+        <w:t>170</w:t>
+      </w:r>
+      <w:r>
+        <w:rPr>
+          <w:rFonts w:ascii="Consolas" w:eastAsia="Times New Roman" w:hAnsi="Consolas" w:cs="Times New Roman"/>
+          <w:color w:val="ABB2BF"/>
+          <w:sz w:val="21"/>
+          <w:szCs w:val="21"/>
+        </w:rPr>
+        <w:t xml:space="preserve">, </w:t>
+      </w:r>
+      <w:r>
+        <w:rPr>
+          <w:rFonts w:ascii="Consolas" w:eastAsia="Times New Roman" w:hAnsi="Consolas" w:cs="Times New Roman"/>
+          <w:color w:val="D19A66"/>
+          <w:sz w:val="21"/>
+          <w:szCs w:val="21"/>
+        </w:rPr>
+        <w:t>20</w:t>
+      </w:r>
+      <w:r>
+        <w:rPr>
+          <w:rFonts w:ascii="Consolas" w:eastAsia="Times New Roman" w:hAnsi="Consolas" w:cs="Times New Roman"/>
+          <w:color w:val="ABB2BF"/>
+          <w:sz w:val="21"/>
+          <w:szCs w:val="21"/>
+        </w:rPr>
+        <w:t xml:space="preserve">, </w:t>
+      </w:r>
+      <w:r>
+        <w:rPr>
+          <w:rFonts w:ascii="Consolas" w:eastAsia="Times New Roman" w:hAnsi="Consolas" w:cs="Times New Roman"/>
+          <w:color w:val="D19A66"/>
+          <w:sz w:val="21"/>
+          <w:szCs w:val="21"/>
+        </w:rPr>
+        <w:t>9</w:t>
+      </w:r>
+      <w:r>
+        <w:rPr>
+          <w:rFonts w:ascii="Consolas" w:eastAsia="Times New Roman" w:hAnsi="Consolas" w:cs="Times New Roman"/>
+          <w:color w:val="ABB2BF"/>
+          <w:sz w:val="21"/>
+          <w:szCs w:val="21"/>
+        </w:rPr>
+        <w:t>]</w:t>
+      </w:r>
+    </w:p>
+    <w:p>
+      <w:pPr>
+        <w:spacing w:after="0"/>
+        <w:rPr>
+          <w:sz w:val="24"/>
+          <w:szCs w:val="24"/>
+        </w:rPr>
+      </w:pPr>
     </w:p>
     <w:p>
       <w:pPr>
@@ -5569,6 +6215,92 @@
     </w:lvl>
   </w:abstractNum>
   <w:abstractNum w:abstractNumId="5" w15:restartNumberingAfterBreak="0">
+    <w:nsid w:val="34544694"/>
+    <w:multiLevelType w:val="hybridMultilevel"/>
+    <w:tmpl w:val="A2EA9256"/>
+    <w:lvl w:ilvl="0" w:tplc="0409000F">
+      <w:start w:val="1"/>
+      <w:numFmt w:val="decimal"/>
+      <w:lvlText w:val="%1."/>
+      <w:lvlJc w:val="left"/>
+      <w:pPr>
+        <w:ind w:left="1440" w:hanging="360"/>
+      </w:pPr>
+    </w:lvl>
+    <w:lvl w:ilvl="1" w:tplc="04090019" w:tentative="1">
+      <w:start w:val="1"/>
+      <w:numFmt w:val="lowerLetter"/>
+      <w:lvlText w:val="%2."/>
+      <w:lvlJc w:val="left"/>
+      <w:pPr>
+        <w:ind w:left="2160" w:hanging="360"/>
+      </w:pPr>
+    </w:lvl>
+    <w:lvl w:ilvl="2" w:tplc="0409001B" w:tentative="1">
+      <w:start w:val="1"/>
+      <w:numFmt w:val="lowerRoman"/>
+      <w:lvlText w:val="%3."/>
+      <w:lvlJc w:val="right"/>
+      <w:pPr>
+        <w:ind w:left="2880" w:hanging="180"/>
+      </w:pPr>
+    </w:lvl>
+    <w:lvl w:ilvl="3" w:tplc="0409000F" w:tentative="1">
+      <w:start w:val="1"/>
+      <w:numFmt w:val="decimal"/>
+      <w:lvlText w:val="%4."/>
+      <w:lvlJc w:val="left"/>
+      <w:pPr>
+        <w:ind w:left="3600" w:hanging="360"/>
+      </w:pPr>
+    </w:lvl>
+    <w:lvl w:ilvl="4" w:tplc="04090019" w:tentative="1">
+      <w:start w:val="1"/>
+      <w:numFmt w:val="lowerLetter"/>
+      <w:lvlText w:val="%5."/>
+      <w:lvlJc w:val="left"/>
+      <w:pPr>
+        <w:ind w:left="4320" w:hanging="360"/>
+      </w:pPr>
+    </w:lvl>
+    <w:lvl w:ilvl="5" w:tplc="0409001B" w:tentative="1">
+      <w:start w:val="1"/>
+      <w:numFmt w:val="lowerRoman"/>
+      <w:lvlText w:val="%6."/>
+      <w:lvlJc w:val="right"/>
+      <w:pPr>
+        <w:ind w:left="5040" w:hanging="180"/>
+      </w:pPr>
+    </w:lvl>
+    <w:lvl w:ilvl="6" w:tplc="0409000F" w:tentative="1">
+      <w:start w:val="1"/>
+      <w:numFmt w:val="decimal"/>
+      <w:lvlText w:val="%7."/>
+      <w:lvlJc w:val="left"/>
+      <w:pPr>
+        <w:ind w:left="5760" w:hanging="360"/>
+      </w:pPr>
+    </w:lvl>
+    <w:lvl w:ilvl="7" w:tplc="04090019" w:tentative="1">
+      <w:start w:val="1"/>
+      <w:numFmt w:val="lowerLetter"/>
+      <w:lvlText w:val="%8."/>
+      <w:lvlJc w:val="left"/>
+      <w:pPr>
+        <w:ind w:left="6480" w:hanging="360"/>
+      </w:pPr>
+    </w:lvl>
+    <w:lvl w:ilvl="8" w:tplc="0409001B" w:tentative="1">
+      <w:start w:val="1"/>
+      <w:numFmt w:val="lowerRoman"/>
+      <w:lvlText w:val="%9."/>
+      <w:lvlJc w:val="right"/>
+      <w:pPr>
+        <w:ind w:left="7200" w:hanging="180"/>
+      </w:pPr>
+    </w:lvl>
+  </w:abstractNum>
+  <w:abstractNum w:abstractNumId="6" w15:restartNumberingAfterBreak="0">
     <w:nsid w:val="3DB62272"/>
     <w:multiLevelType w:val="hybridMultilevel"/>
     <w:tmpl w:val="5A54ADDA"/>
@@ -5681,7 +6413,7 @@
       </w:rPr>
     </w:lvl>
   </w:abstractNum>
-  <w:abstractNum w:abstractNumId="6" w15:restartNumberingAfterBreak="0">
+  <w:abstractNum w:abstractNumId="7" w15:restartNumberingAfterBreak="0">
     <w:nsid w:val="4C3C61AD"/>
     <w:multiLevelType w:val="hybridMultilevel"/>
     <w:tmpl w:val="CBECCDCE"/>
@@ -5794,7 +6526,7 @@
       </w:rPr>
     </w:lvl>
   </w:abstractNum>
-  <w:abstractNum w:abstractNumId="7" w15:restartNumberingAfterBreak="0">
+  <w:abstractNum w:abstractNumId="8" w15:restartNumberingAfterBreak="0">
     <w:nsid w:val="78534A6C"/>
     <w:multiLevelType w:val="hybridMultilevel"/>
     <w:tmpl w:val="C60A22E4"/>
@@ -5917,7 +6649,7 @@
     <w:abstractNumId w:val="2"/>
   </w:num>
   <w:num w:numId="4" w16cid:durableId="112603901">
-    <w:abstractNumId w:val="6"/>
+    <w:abstractNumId w:val="7"/>
   </w:num>
   <w:num w:numId="5" w16cid:durableId="261031369">
     <w:abstractNumId w:val="4"/>
@@ -5926,10 +6658,13 @@
     <w:abstractNumId w:val="1"/>
   </w:num>
   <w:num w:numId="7" w16cid:durableId="1892618248">
-    <w:abstractNumId w:val="5"/>
+    <w:abstractNumId w:val="6"/>
   </w:num>
   <w:num w:numId="8" w16cid:durableId="1268270707">
-    <w:abstractNumId w:val="7"/>
+    <w:abstractNumId w:val="8"/>
+  </w:num>
+  <w:num w:numId="9" w16cid:durableId="1597447697">
+    <w:abstractNumId w:val="5"/>
   </w:num>
 </w:numbering>
 </file>

</xml_diff>